<commit_message>
Support parsing underline, sub and sup tags.
</commit_message>
<xml_diff>
--- a/tests/test_data/DIGEST 99999.docx
+++ b/tests/test_data/DIGEST 99999.docx
@@ -27,37 +27,7 @@
           <w:szCs w:val="20"/>
           <w:lang w:val="en-GB"/>
         </w:rPr>
-        <w:t>F</w:t>
-      </w:r>
-      <w:r>
-        <w:rPr>
-          <w:rFonts w:cs="Arial" w:ascii="Arial" w:hAnsi="Arial"/>
-          <w:bCs/>
-          <w:color w:val="000000"/>
-          <w:szCs w:val="20"/>
-          <w:lang w:val="en-GB"/>
-        </w:rPr>
-        <w:t>ishing for errors in the</w:t>
-      </w:r>
-      <w:r>
-        <w:rPr>
-          <w:rFonts w:cs="Arial" w:ascii="Arial" w:hAnsi="Arial"/>
-          <w:bCs/>
-          <w:color w:val="000000"/>
-          <w:szCs w:val="20"/>
-          <w:lang w:val="en-GB"/>
-        </w:rPr>
-        <w:t> </w:t>
-      </w:r>
-      <w:r>
-        <w:rPr>
-          <w:rFonts w:cs="Arial" w:ascii="Arial" w:hAnsi="Arial"/>
-          <w:bCs/>
-          <w:color w:val="000000"/>
-          <w:szCs w:val="20"/>
-          <w:lang w:val="en-GB"/>
-        </w:rPr>
-        <w:t>tests</w:t>
+        <w:t>Fishing for errors in the tests</w:t>
       </w:r>
     </w:p>
     <w:p>
@@ -80,53 +50,51 @@
           <w:rFonts w:cs="Arial" w:ascii="Arial" w:hAnsi="Arial"/>
           <w:lang w:val="en-GB"/>
         </w:rPr>
-        <w:t>Testing a document which mimics the format of a file</w:t>
-      </w:r>
-      <w:r>
-        <w:rPr>
-          <w:rFonts w:cs="Arial" w:ascii="Arial" w:hAnsi="Arial"/>
-          <w:lang w:val="en-GB"/>
-        </w:rPr>
-        <w:t xml:space="preserve"> </w:t>
-      </w:r>
-      <w:r>
-        <w:rPr>
-          <w:rFonts w:cs="Arial" w:ascii="Arial" w:hAnsi="Arial"/>
-          <w:lang w:val="en-GB"/>
-        </w:rPr>
-        <w:t>we</w:t>
-      </w:r>
-      <w:r>
-        <w:rPr>
-          <w:rFonts w:cs="Arial" w:ascii="Arial" w:hAnsi="Arial"/>
-          <w:lang w:val="en-GB"/>
-        </w:rPr>
-        <w:t xml:space="preserve">’ve </w:t>
-      </w:r>
-      <w:r>
-        <w:rPr>
-          <w:rFonts w:cs="Arial" w:ascii="Arial" w:hAnsi="Arial"/>
-          <w:lang w:val="en-GB"/>
-        </w:rPr>
-        <w:t>used</w:t>
-      </w:r>
-      <w:r>
-        <w:rPr>
-          <w:rFonts w:cs="Arial" w:ascii="Arial" w:hAnsi="Arial"/>
-          <w:lang w:val="en-GB"/>
-        </w:rPr>
-        <w:t xml:space="preserve">  before.</w:t>
+        <w:t xml:space="preserve">Testing a document which mimics the format of a file we’ve used  before </w:t>
+      </w:r>
+      <w:r>
+        <w:rPr>
+          <w:rFonts w:cs="Arial" w:ascii="Arial" w:hAnsi="Arial"/>
+          <w:lang w:val="en-GB"/>
+        </w:rPr>
+        <w:t>plus CO</w:t>
+      </w:r>
+      <w:r>
+        <w:rPr>
+          <w:rFonts w:cs="Arial" w:ascii="Arial" w:hAnsi="Arial"/>
+          <w:vertAlign w:val="subscript"/>
+          <w:lang w:val="en-GB"/>
+        </w:rPr>
+        <w:t xml:space="preserve">2 </w:t>
+      </w:r>
+      <w:r>
+        <w:rPr>
+          <w:rFonts w:cs="Arial" w:ascii="Arial" w:hAnsi="Arial"/>
+          <w:lang w:val="en-GB"/>
+        </w:rPr>
+        <w:t>and Ca</w:t>
+      </w:r>
+      <w:r>
+        <w:rPr>
+          <w:rFonts w:cs="Arial" w:ascii="Arial" w:hAnsi="Arial"/>
+          <w:vertAlign w:val="superscript"/>
+          <w:lang w:val="en-GB"/>
+        </w:rPr>
+        <w:t>2+</w:t>
+      </w:r>
+      <w:r>
+        <w:rPr>
+          <w:rFonts w:cs="Arial" w:ascii="Arial" w:hAnsi="Arial"/>
+          <w:lang w:val="en-GB"/>
+        </w:rPr>
+        <w:t>.</w:t>
       </w:r>
     </w:p>
     <w:p>
       <w:pPr>
         <w:pStyle w:val="Normal"/>
         <w:spacing w:lineRule="auto" w:line="360"/>
-        <w:rPr>
-          <w:rFonts w:ascii="Arial" w:hAnsi="Arial" w:cs="Arial"/>
-          <w:szCs w:val="20"/>
-          <w:lang w:val="en-GB"/>
-        </w:rPr>
+        <w:rPr/>
       </w:pPr>
       <w:r>
         <w:rPr>
@@ -169,15 +137,7 @@
           <w:szCs w:val="20"/>
           <w:lang w:val="en-GB"/>
         </w:rPr>
-        <w:t>https://doi.org/10.7554/eLife.</w:t>
-      </w:r>
-      <w:r>
-        <w:rPr>
-          <w:rFonts w:cs="Arial" w:ascii="Arial" w:hAnsi="Arial"/>
-          <w:szCs w:val="20"/>
-          <w:lang w:val="en-GB"/>
-        </w:rPr>
-        <w:t>99999</w:t>
+        <w:t>https://doi.org/10.7554/eLife.99999</w:t>
       </w:r>
     </w:p>
     <w:p>
@@ -201,31 +161,77 @@
           <w:szCs w:val="20"/>
           <w:lang w:val="en-GB"/>
         </w:rPr>
-        <w:t xml:space="preserve">Being able to recognize </w:t>
-      </w:r>
-      <w:r>
-        <w:rPr>
-          <w:rFonts w:cs="Arial" w:ascii="Arial" w:hAnsi="Arial"/>
-          <w:szCs w:val="20"/>
-          <w:lang w:val="en-GB"/>
-        </w:rPr>
-        <w:t xml:space="preserve">sample data </w:t>
-      </w:r>
-      <w:r>
-        <w:rPr>
-          <w:rFonts w:cs="Arial" w:ascii="Arial" w:hAnsi="Arial"/>
-          <w:szCs w:val="20"/>
-          <w:lang w:val="en-GB"/>
-        </w:rPr>
-        <w:t xml:space="preserve">is crucial for social interactions in humans. </w:t>
-      </w:r>
-      <w:r>
-        <w:rPr>
-          <w:rFonts w:cs="Arial" w:ascii="Arial" w:hAnsi="Arial"/>
-          <w:szCs w:val="20"/>
-          <w:lang w:val="en-GB"/>
-        </w:rPr>
-        <w:t>Lorem ipsum dolor sit amet, consectetur adipiscing elit, sed do eiusmod tempor incididunt ut labore et dolore magna aliqua. Ut enim ad minim veniam, quis nostrud exercitation ullamco laboris nisi ut aliquip ex ea commodo consequat. Duis aute irure dolor in reprehenderit in voluptate velit esse cillum dolore eu fugiat nulla pariatur. Excepteur sint occaecat cupidatat non proident, sunt in culpa qui officia deserunt mollit anim id est laborum.</w:t>
+        <w:t xml:space="preserve">Being able to recognize sample data is crucial for social interactions in humans. This is </w:t>
+      </w:r>
+      <w:r>
+        <w:rPr>
+          <w:rFonts w:cs="Arial" w:ascii="Arial" w:hAnsi="Arial"/>
+          <w:szCs w:val="20"/>
+          <w:u w:val="single"/>
+          <w:lang w:val="en-GB"/>
+        </w:rPr>
+        <w:t>also</w:t>
+      </w:r>
+      <w:r>
+        <w:rPr>
+          <w:rFonts w:cs="Arial" w:ascii="Arial" w:hAnsi="Arial"/>
+          <w:szCs w:val="20"/>
+          <w:lang w:val="en-GB"/>
+        </w:rPr>
+        <w:t xml:space="preserve"> added, CO</w:t>
+      </w:r>
+      <w:r>
+        <w:rPr>
+          <w:rFonts w:cs="Arial" w:ascii="Arial" w:hAnsi="Arial"/>
+          <w:szCs w:val="20"/>
+          <w:vertAlign w:val="subscript"/>
+          <w:lang w:val="en-GB"/>
+        </w:rPr>
+        <w:t xml:space="preserve">2 </w:t>
+      </w:r>
+      <w:r>
+        <w:rPr>
+          <w:rFonts w:cs="Arial" w:ascii="Arial" w:hAnsi="Arial"/>
+          <w:szCs w:val="20"/>
+          <w:lang w:val="en-GB"/>
+        </w:rPr>
+        <w:t>or Ca</w:t>
+      </w:r>
+      <w:r>
+        <w:rPr>
+          <w:rFonts w:cs="Arial" w:ascii="Arial" w:hAnsi="Arial"/>
+          <w:szCs w:val="20"/>
+          <w:vertAlign w:val="superscript"/>
+          <w:lang w:val="en-GB"/>
+        </w:rPr>
+        <w:t>2+</w:t>
+      </w:r>
+      <w:r>
+        <w:rPr>
+          <w:rFonts w:cs="Arial" w:ascii="Arial" w:hAnsi="Arial"/>
+          <w:position w:val="0"/>
+          <w:sz w:val="22"/>
+          <w:szCs w:val="20"/>
+          <w:vertAlign w:val="baseline"/>
+          <w:lang w:val="en-GB"/>
+        </w:rPr>
+        <w:t xml:space="preserve">, </w:t>
+      </w:r>
+      <w:r>
+        <w:rPr>
+          <w:rFonts w:cs="Arial" w:ascii="Arial" w:hAnsi="Arial"/>
+          <w:szCs w:val="20"/>
+          <w:lang w:val="en-GB"/>
+        </w:rPr>
+        <w:t>&amp; 1 &lt; 2</w:t>
+      </w:r>
+      <w:r>
+        <w:rPr>
+          <w:rFonts w:cs="Arial" w:ascii="Arial" w:hAnsi="Arial"/>
+          <w:szCs w:val="20"/>
+          <w:lang w:val="en-GB"/>
+        </w:rPr>
+        <w:t>. Lorem ipsum dolor sit amet, consectetur adipiscing elit, sed do eiusmod tempor incididunt ut labore et dolore magna aliqua. Ut enim ad minim veniam, quis nostrud exercitation ullamco laboris nisi ut aliquip ex ea commodo consequat. Duis aute irure dolor in reprehenderit in voluptate velit esse cillum dolore eu fugiat nulla pariatur. Excepteur sint occaecat cupidatat non proident, sunt in culpa qui officia deserunt mollit anim id est laborum.</w:t>
       </w:r>
     </w:p>
     <w:p>
@@ -240,23 +246,7 @@
           <w:szCs w:val="20"/>
           <w:lang w:val="en-GB"/>
         </w:rPr>
-        <w:t xml:space="preserve">Some other mammals also identify </w:t>
-      </w:r>
-      <w:r>
-        <w:rPr>
-          <w:rFonts w:cs="Arial" w:ascii="Arial" w:hAnsi="Arial"/>
-          <w:szCs w:val="20"/>
-          <w:lang w:val="en-GB"/>
-        </w:rPr>
-        <w:t xml:space="preserve">sample data. </w:t>
-      </w:r>
-      <w:r>
-        <w:rPr>
-          <w:rFonts w:cs="Arial" w:ascii="Arial" w:hAnsi="Arial"/>
-          <w:szCs w:val="20"/>
-          <w:lang w:val="en-GB"/>
-        </w:rPr>
-        <w:t>For example, female medaka fish (</w:t>
+        <w:t>Some other mammals also identify sample data. For example, female medaka fish (</w:t>
       </w:r>
       <w:r>
         <w:rPr>
@@ -276,23 +266,7 @@
           <w:szCs w:val="20"/>
           <w:lang w:val="en-GB"/>
         </w:rPr>
-        <w:t xml:space="preserve">) prefer </w:t>
-      </w:r>
-      <w:r>
-        <w:rPr>
-          <w:rFonts w:cs="Arial" w:ascii="Arial" w:hAnsi="Arial"/>
-          <w:szCs w:val="20"/>
-          <w:lang w:val="en-GB"/>
-        </w:rPr>
-        <w:t>sample data</w:t>
-      </w:r>
-      <w:r>
-        <w:rPr>
-          <w:rFonts w:cs="Arial" w:ascii="Arial" w:hAnsi="Arial"/>
-          <w:szCs w:val="20"/>
-          <w:lang w:val="en-GB"/>
-        </w:rPr>
-        <w:t xml:space="preserve"> they have seen before to ‘strangers’. However, until now, it was not known if they can recognize individual faces, nor how they distinguish a specific male from many others.</w:t>
+        <w:t>) prefer sample data they have seen before to ‘strangers’. However, until now, it was not known if they can recognize individual faces, nor how they distinguish a specific male from many others.</w:t>
       </w:r>
     </w:p>
     <w:p>
@@ -332,60 +306,14 @@
           <w:bCs/>
           <w:lang w:val="en-GB"/>
         </w:rPr>
-        <w:t xml:space="preserve">It’s not just mammals who can recognise </w:t>
+        <w:t>It’s not just mammals who can recognise sample data.</w:t>
       </w:r>
       <w:r>
         <w:rPr>
           <w:rFonts w:ascii="Arial" w:hAnsi="Arial"/>
-          <w:b/>
-          <w:bCs/>
-          <w:lang w:val="en-GB"/>
-        </w:rPr>
-        <w:t>sample data</w:t>
-      </w:r>
-      <w:r>
-        <w:rPr>
-          <w:rFonts w:ascii="Arial" w:hAnsi="Arial"/>
-          <w:b/>
-          <w:bCs/>
-          <w:lang w:val="en-GB"/>
-        </w:rPr>
-        <w:t>.</w:t>
-      </w:r>
-      <w:r>
-        <w:rPr>
-          <w:rFonts w:ascii="Arial" w:hAnsi="Arial"/>
-          <w:lang w:val="en-GB"/>
-        </w:rPr>
-        <w:t> Image credit: </w:t>
-      </w:r>
-      <w:r>
-        <w:rPr>
-          <w:rFonts w:ascii="Arial" w:hAnsi="Arial"/>
-          <w:lang w:val="en-GB"/>
-        </w:rPr>
-        <w:t>Anonymous</w:t>
-      </w:r>
-      <w:r>
-        <w:rPr>
-          <w:rFonts w:ascii="Arial" w:hAnsi="Arial"/>
-          <w:lang w:val="en-GB"/>
-        </w:rPr>
-        <w:t xml:space="preserve"> and </w:t>
-      </w:r>
-      <w:r>
-        <w:rPr>
-          <w:rFonts w:ascii="Arial" w:hAnsi="Arial"/>
-          <w:lang w:val="en-GB"/>
-        </w:rPr>
-        <w:t>Anonymous</w:t>
-      </w:r>
-      <w:r>
-        <w:rPr>
-          <w:rFonts w:ascii="Arial" w:hAnsi="Arial"/>
-          <w:lang w:val="en-GB"/>
-        </w:rPr>
-        <w:t> (CC BY 4.0)</w:t>
+          <w:lang w:val="en-GB"/>
+        </w:rPr>
+        <w:t> Image credit: Anonymous and Anonymous (CC BY 4.0)</w:t>
       </w:r>
     </w:p>
     <w:p>
@@ -615,7 +543,7 @@
     </w:pPr>
     <w:rPr>
       <w:rFonts w:ascii="Calibri" w:hAnsi="Calibri" w:eastAsia="Calibri" w:cs="Times New Roman"/>
-      <w:color w:val="auto"/>
+      <w:color w:val="00000A"/>
       <w:sz w:val="22"/>
       <w:szCs w:val="22"/>
       <w:lang w:val="en-US" w:eastAsia="en-US" w:bidi="ar-SA"/>
@@ -1147,7 +1075,7 @@
     </w:pPr>
     <w:rPr>
       <w:rFonts w:ascii="Calibri" w:hAnsi="Calibri" w:eastAsia="Calibri" w:cs="Times New Roman"/>
-      <w:color w:val="auto"/>
+      <w:color w:val="00000A"/>
       <w:sz w:val="22"/>
       <w:szCs w:val="22"/>
       <w:lang w:val="en-US" w:eastAsia="en-US" w:bidi="ar-SA"/>

</xml_diff>

<commit_message>
Add AUTHOR heading to the test data and update the one test fixture to pass minimal support.
</commit_message>
<xml_diff>
--- a/tests/test_data/DIGEST 99999.docx
+++ b/tests/test_data/DIGEST 99999.docx
@@ -10,24 +10,27 @@
       </w:pPr>
       <w:r>
         <w:rPr>
-          <w:rFonts w:eastAsia="Times New Roman" w:ascii="Arial" w:hAnsi="Arial"/>
+          <w:rFonts w:eastAsia="Times New Roman" w:cs="Arial" w:ascii="Arial" w:hAnsi="Arial"/>
           <w:b/>
           <w:color w:val="000000"/>
+          <w:szCs w:val="20"/>
           <w:shd w:fill="FFFFFF" w:val="clear"/>
           <w:lang w:val="en-GB"/>
         </w:rPr>
-        <w:t>DIGEST TITLE</w:t>
+        <w:t>AUTHOR</w:t>
         <w:br/>
       </w:r>
       <w:r>
         <w:rPr>
-          <w:rFonts w:cs="Arial" w:ascii="Arial" w:hAnsi="Arial"/>
-          <w:bCs/>
+          <w:rFonts w:eastAsia="Times New Roman" w:cs="Arial" w:ascii="Arial" w:hAnsi="Arial"/>
+          <w:b w:val="false"/>
+          <w:bCs w:val="false"/>
           <w:color w:val="000000"/>
           <w:szCs w:val="20"/>
-          <w:lang w:val="en-GB"/>
-        </w:rPr>
-        <w:t>Fishing for errors in the tests</w:t>
+          <w:shd w:fill="FFFFFF" w:val="clear"/>
+          <w:lang w:val="en-GB"/>
+        </w:rPr>
+        <w:t>Anonymous</w:t>
       </w:r>
     </w:p>
     <w:p>
@@ -38,56 +41,24 @@
       </w:pPr>
       <w:r>
         <w:rPr>
-          <w:rFonts w:ascii="Arial" w:hAnsi="Arial"/>
+          <w:rFonts w:eastAsia="Times New Roman" w:ascii="Arial" w:hAnsi="Arial"/>
           <w:b/>
-          <w:lang w:val="en-GB"/>
-        </w:rPr>
-        <w:t>DIGEST ONE-SENTENCE SUMMARY</w:t>
+          <w:color w:val="000000"/>
+          <w:shd w:fill="FFFFFF" w:val="clear"/>
+          <w:lang w:val="en-GB"/>
+        </w:rPr>
+        <w:t>DIGEST TITLE</w:t>
         <w:br/>
       </w:r>
       <w:r>
         <w:rPr>
           <w:rFonts w:cs="Arial" w:ascii="Arial" w:hAnsi="Arial"/>
-          <w:lang w:val="en-GB"/>
-        </w:rPr>
-        <w:t xml:space="preserve">Testing a document which mimics the format of a file we’ve used  before </w:t>
-      </w:r>
-      <w:r>
-        <w:rPr>
-          <w:rFonts w:cs="Arial" w:ascii="Arial" w:hAnsi="Arial"/>
-          <w:lang w:val="en-GB"/>
-        </w:rPr>
-        <w:t>plus CO</w:t>
-      </w:r>
-      <w:r>
-        <w:rPr>
-          <w:rFonts w:cs="Arial" w:ascii="Arial" w:hAnsi="Arial"/>
-          <w:vertAlign w:val="subscript"/>
-          <w:lang w:val="en-GB"/>
-        </w:rPr>
-        <w:t xml:space="preserve">2 </w:t>
-      </w:r>
-      <w:r>
-        <w:rPr>
-          <w:rFonts w:cs="Arial" w:ascii="Arial" w:hAnsi="Arial"/>
-          <w:lang w:val="en-GB"/>
-        </w:rPr>
-        <w:t>and Ca</w:t>
-      </w:r>
-      <w:r>
-        <w:rPr>
-          <w:rFonts w:cs="Arial" w:ascii="Arial" w:hAnsi="Arial"/>
-          <w:vertAlign w:val="superscript"/>
-          <w:lang w:val="en-GB"/>
-        </w:rPr>
-        <w:t>2+</w:t>
-      </w:r>
-      <w:r>
-        <w:rPr>
-          <w:rFonts w:cs="Arial" w:ascii="Arial" w:hAnsi="Arial"/>
-          <w:lang w:val="en-GB"/>
-        </w:rPr>
-        <w:t>.</w:t>
+          <w:bCs/>
+          <w:color w:val="000000"/>
+          <w:szCs w:val="20"/>
+          <w:lang w:val="en-GB"/>
+        </w:rPr>
+        <w:t>Fishing for errors in the tests</w:t>
       </w:r>
     </w:p>
     <w:p>
@@ -98,6 +69,60 @@
       </w:pPr>
       <w:r>
         <w:rPr>
+          <w:rFonts w:ascii="Arial" w:hAnsi="Arial"/>
+          <w:b/>
+          <w:lang w:val="en-GB"/>
+        </w:rPr>
+        <w:t>DIGEST ONE-SENTENCE SUMMARY</w:t>
+        <w:br/>
+      </w:r>
+      <w:r>
+        <w:rPr>
+          <w:rFonts w:cs="Arial" w:ascii="Arial" w:hAnsi="Arial"/>
+          <w:lang w:val="en-GB"/>
+        </w:rPr>
+        <w:t>Testing a document which mimics the format of a file we’ve used  before plus CO</w:t>
+      </w:r>
+      <w:r>
+        <w:rPr>
+          <w:rFonts w:cs="Arial" w:ascii="Arial" w:hAnsi="Arial"/>
+          <w:vertAlign w:val="subscript"/>
+          <w:lang w:val="en-GB"/>
+        </w:rPr>
+        <w:t xml:space="preserve">2 </w:t>
+      </w:r>
+      <w:r>
+        <w:rPr>
+          <w:rFonts w:cs="Arial" w:ascii="Arial" w:hAnsi="Arial"/>
+          <w:lang w:val="en-GB"/>
+        </w:rPr>
+        <w:t>and Ca</w:t>
+      </w:r>
+      <w:r>
+        <w:rPr>
+          <w:rFonts w:cs="Arial" w:ascii="Arial" w:hAnsi="Arial"/>
+          <w:vertAlign w:val="superscript"/>
+          <w:lang w:val="en-GB"/>
+        </w:rPr>
+        <w:t>2+</w:t>
+      </w:r>
+      <w:r>
+        <w:rPr>
+          <w:rFonts w:cs="Arial" w:ascii="Arial" w:hAnsi="Arial"/>
+          <w:lang w:val="en-GB"/>
+        </w:rPr>
+        <w:t>.</w:t>
+      </w:r>
+    </w:p>
+    <w:p>
+      <w:pPr>
+        <w:pStyle w:val="Normal"/>
+        <w:spacing w:lineRule="auto" w:line="360"/>
+        <w:rPr/>
+      </w:pPr>
+      <w:bookmarkStart w:id="0" w:name="__DdeLink__42_619500836"/>
+      <w:r>
+        <w:rPr>
           <w:rFonts w:cs="Arial" w:ascii="Arial" w:hAnsi="Arial"/>
           <w:b/>
           <w:szCs w:val="20"/>
@@ -106,6 +131,7 @@
         <w:t>KEYWORDS</w:t>
         <w:br/>
       </w:r>
+      <w:bookmarkEnd w:id="0"/>
       <w:r>
         <w:rPr>
           <w:rFonts w:cs="Arial" w:ascii="Arial" w:hAnsi="Arial"/>
@@ -211,6 +237,7 @@
           <w:rFonts w:cs="Arial" w:ascii="Arial" w:hAnsi="Arial"/>
           <w:position w:val="0"/>
           <w:sz w:val="22"/>
+          <w:sz w:val="22"/>
           <w:szCs w:val="20"/>
           <w:vertAlign w:val="baseline"/>
           <w:lang w:val="en-GB"/>
@@ -223,15 +250,7 @@
           <w:szCs w:val="20"/>
           <w:lang w:val="en-GB"/>
         </w:rPr>
-        <w:t>&amp; 1 &lt; 2</w:t>
-      </w:r>
-      <w:r>
-        <w:rPr>
-          <w:rFonts w:cs="Arial" w:ascii="Arial" w:hAnsi="Arial"/>
-          <w:szCs w:val="20"/>
-          <w:lang w:val="en-GB"/>
-        </w:rPr>
-        <w:t>. Lorem ipsum dolor sit amet, consectetur adipiscing elit, sed do eiusmod tempor incididunt ut labore et dolore magna aliqua. Ut enim ad minim veniam, quis nostrud exercitation ullamco laboris nisi ut aliquip ex ea commodo consequat. Duis aute irure dolor in reprehenderit in voluptate velit esse cillum dolore eu fugiat nulla pariatur. Excepteur sint occaecat cupidatat non proident, sunt in culpa qui officia deserunt mollit anim id est laborum.</w:t>
+        <w:t>&amp; 1 &lt; 2. Lorem ipsum dolor sit amet, consectetur adipiscing elit, sed do eiusmod tempor incididunt ut labore et dolore magna aliqua. Ut enim ad minim veniam, quis nostrud exercitation ullamco laboris nisi ut aliquip ex ea commodo consequat. Duis aute irure dolor in reprehenderit in voluptate velit esse cillum dolore eu fugiat nulla pariatur. Excepteur sint occaecat cupidatat non proident, sunt in culpa qui officia deserunt mollit anim id est laborum.</w:t>
       </w:r>
     </w:p>
     <w:p>
@@ -258,8 +277,8 @@
         </w:rPr>
         <w:t>Oryzias latipes</w:t>
       </w:r>
-      <w:bookmarkStart w:id="0" w:name="_GoBack"/>
-      <w:bookmarkEnd w:id="0"/>
+      <w:bookmarkStart w:id="1" w:name="_GoBack"/>
+      <w:bookmarkEnd w:id="1"/>
       <w:r>
         <w:rPr>
           <w:rFonts w:cs="Arial" w:ascii="Arial" w:hAnsi="Arial"/>

</xml_diff>

<commit_message>
Change heading in docx file to MANUSCRIPT NUMBER and later format it as a doi.
</commit_message>
<xml_diff>
--- a/tests/test_data/DIGEST 99999.docx
+++ b/tests/test_data/DIGEST 99999.docx
@@ -154,7 +154,15 @@
           <w:szCs w:val="20"/>
           <w:lang w:val="en-GB"/>
         </w:rPr>
-        <w:t>FULL ARTICLE DOI</w:t>
+        <w:t>MANUSCRIPT NUMBER</w:t>
+      </w:r>
+      <w:r>
+        <w:rPr>
+          <w:rFonts w:cs="Arial" w:ascii="Arial" w:hAnsi="Arial"/>
+          <w:b/>
+          <w:szCs w:val="20"/>
+          <w:lang w:val="en-GB"/>
+        </w:rPr>
         <w:br/>
       </w:r>
       <w:r>
@@ -163,7 +171,7 @@
           <w:szCs w:val="20"/>
           <w:lang w:val="en-GB"/>
         </w:rPr>
-        <w:t>https://doi.org/10.7554/eLife.99999</w:t>
+        <w:t>99999</w:t>
       </w:r>
     </w:p>
     <w:p>

</xml_diff>